<commit_message>
added data.txt to store use data
</commit_message>
<xml_diff>
--- a/resume/Resume2.docx
+++ b/resume/Resume2.docx
@@ -46,7 +46,7 @@
     </w:p>
     <w:p>
       <w:r>
-        <w:t>SQL</w:t>
+        <w:t>Python,R,SQL, Statistical Analysis, Exploratory Data Analysis,Data Science, Machine Learning,NLP</w:t>
       </w:r>
     </w:p>
     <w:p>
@@ -59,7 +59,7 @@
     </w:p>
     <w:p>
       <w:r>
-        <w:t>testing</w:t>
+        <w:t>Development</w:t>
       </w:r>
     </w:p>
     <w:p>
@@ -72,7 +72,7 @@
     </w:p>
     <w:p>
       <w:r>
-        <w:t>CS</w:t>
+        <w:t>Electronics and Communication Engg , 2016</w:t>
       </w:r>
     </w:p>
     <w:sectPr>

</xml_diff>

<commit_message>
update requirements git ignore and colors of hrader and footer
</commit_message>
<xml_diff>
--- a/resume/Resume2.docx
+++ b/resume/Resume2.docx
@@ -33,7 +33,7 @@
     </w:p>
     <w:p>
       <w:r>
-        <w:t>someshugar@gmail.com</w:t>
+        <w:t>someshug</w:t>
       </w:r>
     </w:p>
     <w:p>
@@ -46,7 +46,7 @@
     </w:p>
     <w:p>
       <w:r>
-        <w:t>Python,R,SQL, Statistical Analysis, Exploratory Data Analysis,Data Science, Machine Learning,NLP</w:t>
+        <w:t>Python</w:t>
       </w:r>
     </w:p>
     <w:p>
@@ -59,7 +59,7 @@
     </w:p>
     <w:p>
       <w:r>
-        <w:t>flask, python</w:t>
+        <w:t>Development</w:t>
       </w:r>
     </w:p>
     <w:p>
@@ -72,7 +72,7 @@
     </w:p>
     <w:p>
       <w:r>
-        <w:t>Electronics and Communication Engg , 2016</w:t>
+        <w:t>B.E</w:t>
       </w:r>
     </w:p>
     <w:sectPr>

</xml_diff>

<commit_message>
added styling to textbox
</commit_message>
<xml_diff>
--- a/resume/Resume2.docx
+++ b/resume/Resume2.docx
@@ -54,12 +54,12 @@
         <w:pStyle w:val="Heading1"/>
       </w:pPr>
       <w:r>
-        <w:t>Projects</w:t>
+        <w:t>Work Experience</w:t>
       </w:r>
     </w:p>
     <w:p>
       <w:r>
-        <w:t>Development</w:t>
+        <w:t>When searching for a new job, you’ll come across many job postings that ask for different levels of work experience. As your career path develops, you’ll likely earn other job titles that coincide with the experience you’ve gained in your industry. Having a thorough understanding of job experience levels can help you choose the right jobs to apply to and ensure you’re advancing effectively in your career. In this article, we review all levels of work experience and how to determine what level you are as you advance in your career.</w:t>
       </w:r>
     </w:p>
     <w:p>
@@ -73,6 +73,19 @@
     <w:p>
       <w:r>
         <w:t>B.E</w:t>
+      </w:r>
+    </w:p>
+    <w:p>
+      <w:pPr>
+        <w:pStyle w:val="Heading1"/>
+      </w:pPr>
+      <w:r>
+        <w:t>Certifications</w:t>
+      </w:r>
+    </w:p>
+    <w:p>
+      <w:r>
+        <w:t>Google Certified Professional (GCP) Cloud Architect AWS Certified Solutions Architect – Associate Certified Information Security Manager (CISM) Certified in Risk and Information Systems Control (CRISC) Certified Information Systems Security Professional (CISSP) Certified Information Systems Auditor (CISA)</w:t>
       </w:r>
     </w:p>
     <w:sectPr>

</xml_diff>